<commit_message>
more work on my slides, altered objective gs
added videos
</commit_message>
<xml_diff>
--- a/A Team Documents/Test Report 2015 Only Draft.docx
+++ b/A Team Documents/Test Report 2015 Only Draft.docx
@@ -589,7 +589,7 @@
           <w:sz w:val="28"/>
           <w:szCs w:val="28"/>
         </w:rPr>
-        <w:t xml:space="preserve">Test Plan </w:t>
+        <w:t xml:space="preserve">Test </w:t>
       </w:r>
       <w:r>
         <w:rPr>
@@ -597,35 +597,8 @@
           <w:sz w:val="28"/>
           <w:szCs w:val="28"/>
         </w:rPr>
-        <w:t>Document</w:t>
+        <w:t>Report</w:t>
       </w:r>
-      <w:r>
-        <w:rPr>
-          <w:rFonts w:ascii="Times New Roman" w:hAnsi="Times New Roman" w:cs="Times New Roman"/>
-          <w:sz w:val="28"/>
-          <w:szCs w:val="28"/>
-        </w:rPr>
-        <w:tab/>
-        <w:t>2</w:t>
-      </w:r>
-    </w:p>
-    <w:p>
-      <w:pPr>
-        <w:numPr>
-          <w:ilvl w:val="1"/>
-          <w:numId w:val="1"/>
-        </w:numPr>
-        <w:tabs>
-          <w:tab w:val="right" w:leader="dot" w:pos="8640"/>
-          <w:tab w:val="right" w:leader="dot" w:pos="9360"/>
-        </w:tabs>
-        <w:contextualSpacing/>
-        <w:rPr>
-          <w:rFonts w:ascii="Times New Roman" w:hAnsi="Times New Roman" w:cs="Times New Roman"/>
-          <w:sz w:val="28"/>
-          <w:szCs w:val="28"/>
-        </w:rPr>
-      </w:pPr>
       <w:r>
         <w:rPr>
           <w:rFonts w:ascii="Times New Roman" w:hAnsi="Times New Roman" w:cs="Times New Roman"/>
@@ -640,7 +613,7 @@
           <w:sz w:val="28"/>
           <w:szCs w:val="28"/>
         </w:rPr>
-        <w:t>Product Overview</w:t>
+        <w:t>Document</w:t>
       </w:r>
       <w:r>
         <w:rPr>
@@ -704,279 +677,6 @@
     </w:p>
     <w:p>
       <w:pPr>
-        <w:tabs>
-          <w:tab w:val="right" w:leader="dot" w:pos="8640"/>
-          <w:tab w:val="right" w:leader="dot" w:pos="9360"/>
-        </w:tabs>
-        <w:ind w:left="360" w:firstLine="0"/>
-        <w:rPr>
-          <w:rFonts w:ascii="Times New Roman" w:hAnsi="Times New Roman" w:cs="Times New Roman"/>
-          <w:sz w:val="28"/>
-          <w:szCs w:val="28"/>
-        </w:rPr>
-      </w:pPr>
-      <w:r>
-        <w:rPr>
-          <w:rFonts w:ascii="Times New Roman" w:hAnsi="Times New Roman" w:cs="Times New Roman"/>
-          <w:sz w:val="28"/>
-          <w:szCs w:val="28"/>
-        </w:rPr>
-        <w:t>2.1 Test Strategies</w:t>
-      </w:r>
-      <w:r>
-        <w:rPr>
-          <w:rFonts w:ascii="Times New Roman" w:hAnsi="Times New Roman" w:cs="Times New Roman"/>
-          <w:sz w:val="28"/>
-          <w:szCs w:val="28"/>
-        </w:rPr>
-        <w:tab/>
-      </w:r>
-      <w:r>
-        <w:rPr>
-          <w:rFonts w:ascii="Times New Roman" w:hAnsi="Times New Roman" w:cs="Times New Roman"/>
-          <w:sz w:val="28"/>
-          <w:szCs w:val="28"/>
-        </w:rPr>
-        <w:t>2</w:t>
-      </w:r>
-      <w:r>
-        <w:rPr>
-          <w:rFonts w:ascii="Times New Roman" w:hAnsi="Times New Roman" w:cs="Times New Roman"/>
-          <w:sz w:val="28"/>
-          <w:szCs w:val="28"/>
-        </w:rPr>
-        <w:t>-3</w:t>
-      </w:r>
-    </w:p>
-    <w:p>
-      <w:pPr>
-        <w:tabs>
-          <w:tab w:val="right" w:leader="dot" w:pos="8640"/>
-          <w:tab w:val="right" w:leader="dot" w:pos="9360"/>
-        </w:tabs>
-        <w:ind w:left="360" w:firstLine="0"/>
-        <w:rPr>
-          <w:rFonts w:ascii="Times New Roman" w:hAnsi="Times New Roman" w:cs="Times New Roman"/>
-          <w:sz w:val="28"/>
-          <w:szCs w:val="28"/>
-        </w:rPr>
-      </w:pPr>
-      <w:r>
-        <w:rPr>
-          <w:rFonts w:ascii="Times New Roman" w:hAnsi="Times New Roman" w:cs="Times New Roman"/>
-          <w:sz w:val="28"/>
-          <w:szCs w:val="28"/>
-        </w:rPr>
-        <w:t>2.2.The Testing Process.</w:t>
-      </w:r>
-      <w:r>
-        <w:rPr>
-          <w:rFonts w:ascii="Times New Roman" w:hAnsi="Times New Roman" w:cs="Times New Roman"/>
-          <w:sz w:val="28"/>
-          <w:szCs w:val="28"/>
-        </w:rPr>
-        <w:tab/>
-        <w:t>3</w:t>
-      </w:r>
-    </w:p>
-    <w:p>
-      <w:pPr>
-        <w:tabs>
-          <w:tab w:val="right" w:leader="dot" w:pos="8640"/>
-          <w:tab w:val="right" w:leader="dot" w:pos="9360"/>
-        </w:tabs>
-        <w:ind w:left="360" w:firstLine="0"/>
-        <w:rPr>
-          <w:rFonts w:ascii="Times New Roman" w:hAnsi="Times New Roman" w:cs="Times New Roman"/>
-          <w:sz w:val="28"/>
-          <w:szCs w:val="28"/>
-        </w:rPr>
-      </w:pPr>
-      <w:r>
-        <w:rPr>
-          <w:rFonts w:ascii="Times New Roman" w:hAnsi="Times New Roman" w:cs="Times New Roman"/>
-          <w:sz w:val="28"/>
-          <w:szCs w:val="28"/>
-        </w:rPr>
-        <w:t>2.3.Testing Criteria.</w:t>
-      </w:r>
-      <w:r>
-        <w:rPr>
-          <w:rFonts w:ascii="Times New Roman" w:hAnsi="Times New Roman" w:cs="Times New Roman"/>
-          <w:sz w:val="28"/>
-          <w:szCs w:val="28"/>
-        </w:rPr>
-        <w:tab/>
-        <w:t>3</w:t>
-      </w:r>
-    </w:p>
-    <w:p>
-      <w:pPr>
-        <w:tabs>
-          <w:tab w:val="right" w:leader="dot" w:pos="8640"/>
-          <w:tab w:val="right" w:leader="dot" w:pos="9360"/>
-        </w:tabs>
-        <w:ind w:left="720" w:firstLine="0"/>
-        <w:rPr>
-          <w:rFonts w:ascii="Times New Roman" w:hAnsi="Times New Roman" w:cs="Times New Roman"/>
-          <w:sz w:val="28"/>
-          <w:szCs w:val="28"/>
-        </w:rPr>
-      </w:pPr>
-      <w:r>
-        <w:rPr>
-          <w:rFonts w:ascii="Times New Roman" w:hAnsi="Times New Roman" w:cs="Times New Roman"/>
-          <w:sz w:val="28"/>
-          <w:szCs w:val="28"/>
-        </w:rPr>
-        <w:t>2.3.1</w:t>
-      </w:r>
-      <w:r>
-        <w:rPr>
-          <w:rFonts w:ascii="Times New Roman" w:hAnsi="Times New Roman" w:cs="Times New Roman"/>
-          <w:sz w:val="28"/>
-          <w:szCs w:val="28"/>
-        </w:rPr>
-        <w:t>.</w:t>
-      </w:r>
-      <w:r>
-        <w:rPr>
-          <w:rFonts w:ascii="Times New Roman" w:hAnsi="Times New Roman" w:cs="Times New Roman"/>
-          <w:sz w:val="28"/>
-          <w:szCs w:val="28"/>
-        </w:rPr>
-        <w:t xml:space="preserve"> </w:t>
-      </w:r>
-      <w:r>
-        <w:rPr>
-          <w:rFonts w:ascii="Times New Roman" w:hAnsi="Times New Roman" w:cs="Times New Roman"/>
-          <w:sz w:val="28"/>
-          <w:szCs w:val="28"/>
-        </w:rPr>
-        <w:t>Interface Testing.</w:t>
-      </w:r>
-      <w:r>
-        <w:rPr>
-          <w:rFonts w:ascii="Times New Roman" w:hAnsi="Times New Roman" w:cs="Times New Roman"/>
-          <w:sz w:val="28"/>
-          <w:szCs w:val="28"/>
-        </w:rPr>
-        <w:tab/>
-        <w:t>3-4</w:t>
-      </w:r>
-    </w:p>
-    <w:p>
-      <w:pPr>
-        <w:tabs>
-          <w:tab w:val="right" w:leader="dot" w:pos="8640"/>
-          <w:tab w:val="right" w:leader="dot" w:pos="9360"/>
-        </w:tabs>
-        <w:ind w:left="720" w:firstLine="0"/>
-        <w:rPr>
-          <w:rFonts w:ascii="Times New Roman" w:hAnsi="Times New Roman" w:cs="Times New Roman"/>
-          <w:sz w:val="28"/>
-          <w:szCs w:val="28"/>
-        </w:rPr>
-      </w:pPr>
-      <w:r>
-        <w:rPr>
-          <w:rFonts w:ascii="Times New Roman" w:hAnsi="Times New Roman" w:cs="Times New Roman"/>
-          <w:sz w:val="28"/>
-          <w:szCs w:val="28"/>
-        </w:rPr>
-        <w:t>2.3.2</w:t>
-      </w:r>
-      <w:r>
-        <w:rPr>
-          <w:rFonts w:ascii="Times New Roman" w:hAnsi="Times New Roman" w:cs="Times New Roman"/>
-          <w:sz w:val="28"/>
-          <w:szCs w:val="28"/>
-        </w:rPr>
-        <w:t>.</w:t>
-      </w:r>
-      <w:r>
-        <w:rPr>
-          <w:rFonts w:ascii="Times New Roman" w:hAnsi="Times New Roman" w:cs="Times New Roman"/>
-          <w:sz w:val="28"/>
-          <w:szCs w:val="28"/>
-        </w:rPr>
-        <w:t xml:space="preserve"> </w:t>
-      </w:r>
-      <w:r>
-        <w:rPr>
-          <w:rFonts w:ascii="Times New Roman" w:hAnsi="Times New Roman" w:cs="Times New Roman"/>
-          <w:sz w:val="28"/>
-          <w:szCs w:val="28"/>
-        </w:rPr>
-        <w:t>Integration Testing.</w:t>
-      </w:r>
-      <w:r>
-        <w:rPr>
-          <w:rFonts w:ascii="Times New Roman" w:hAnsi="Times New Roman" w:cs="Times New Roman"/>
-          <w:sz w:val="28"/>
-          <w:szCs w:val="28"/>
-        </w:rPr>
-        <w:tab/>
-        <w:t>4</w:t>
-      </w:r>
-    </w:p>
-    <w:p>
-      <w:pPr>
-        <w:tabs>
-          <w:tab w:val="right" w:leader="dot" w:pos="8640"/>
-          <w:tab w:val="right" w:leader="dot" w:pos="9360"/>
-        </w:tabs>
-        <w:ind w:left="720" w:firstLine="0"/>
-        <w:rPr>
-          <w:rFonts w:ascii="Times New Roman" w:hAnsi="Times New Roman" w:cs="Times New Roman"/>
-          <w:sz w:val="28"/>
-          <w:szCs w:val="28"/>
-        </w:rPr>
-      </w:pPr>
-      <w:r>
-        <w:rPr>
-          <w:rFonts w:ascii="Times New Roman" w:hAnsi="Times New Roman" w:cs="Times New Roman"/>
-          <w:sz w:val="28"/>
-          <w:szCs w:val="28"/>
-        </w:rPr>
-        <w:t>2.3.3</w:t>
-      </w:r>
-      <w:r>
-        <w:rPr>
-          <w:rFonts w:ascii="Times New Roman" w:hAnsi="Times New Roman" w:cs="Times New Roman"/>
-          <w:sz w:val="28"/>
-          <w:szCs w:val="28"/>
-        </w:rPr>
-        <w:t>.</w:t>
-      </w:r>
-      <w:r>
-        <w:rPr>
-          <w:rFonts w:ascii="Times New Roman" w:hAnsi="Times New Roman" w:cs="Times New Roman"/>
-          <w:sz w:val="28"/>
-          <w:szCs w:val="28"/>
-        </w:rPr>
-        <w:t xml:space="preserve"> </w:t>
-      </w:r>
-      <w:r>
-        <w:rPr>
-          <w:rFonts w:ascii="Times New Roman" w:hAnsi="Times New Roman" w:cs="Times New Roman"/>
-          <w:sz w:val="28"/>
-          <w:szCs w:val="28"/>
-        </w:rPr>
-        <w:t>System Testing</w:t>
-      </w:r>
-      <w:r>
-        <w:rPr>
-          <w:rFonts w:ascii="Times New Roman" w:hAnsi="Times New Roman" w:cs="Times New Roman"/>
-          <w:sz w:val="28"/>
-          <w:szCs w:val="28"/>
-        </w:rPr>
-        <w:tab/>
-        <w:t>4</w:t>
-      </w:r>
-    </w:p>
-    <w:p>
-      <w:pPr>
         <w:numPr>
           <w:ilvl w:val="0"/>
           <w:numId w:val="1"/>
@@ -988,8 +688,6 @@
         <w:contextualSpacing/>
         <w:rPr>
           <w:rFonts w:ascii="Times New Roman" w:hAnsi="Times New Roman" w:cs="Times New Roman"/>
-          <w:sz w:val="28"/>
-          <w:szCs w:val="28"/>
         </w:rPr>
       </w:pPr>
       <w:r>
@@ -998,7 +696,7 @@
           <w:sz w:val="28"/>
           <w:szCs w:val="28"/>
         </w:rPr>
-        <w:t>Test Sch</w:t>
+        <w:t xml:space="preserve">Test </w:t>
       </w:r>
       <w:r>
         <w:rPr>
@@ -1006,7 +704,7 @@
           <w:sz w:val="28"/>
           <w:szCs w:val="28"/>
         </w:rPr>
-        <w:t>edule</w:t>
+        <w:t>Case Results</w:t>
       </w:r>
       <w:r>
         <w:rPr>
@@ -1017,258 +715,6 @@
         <w:tab/>
         <w:t>4</w:t>
       </w:r>
-    </w:p>
-    <w:p>
-      <w:pPr>
-        <w:pStyle w:val="ListParagraph"/>
-        <w:numPr>
-          <w:ilvl w:val="0"/>
-          <w:numId w:val="1"/>
-        </w:numPr>
-        <w:tabs>
-          <w:tab w:val="right" w:leader="dot" w:pos="8640"/>
-          <w:tab w:val="right" w:leader="dot" w:pos="9360"/>
-        </w:tabs>
-        <w:rPr>
-          <w:sz w:val="28"/>
-          <w:szCs w:val="28"/>
-        </w:rPr>
-      </w:pPr>
-      <w:r>
-        <w:rPr>
-          <w:sz w:val="28"/>
-          <w:szCs w:val="28"/>
-        </w:rPr>
-        <w:t>Resources</w:t>
-      </w:r>
-      <w:r>
-        <w:rPr>
-          <w:sz w:val="28"/>
-          <w:szCs w:val="28"/>
-        </w:rPr>
-        <w:tab/>
-        <w:t>5</w:t>
-      </w:r>
-    </w:p>
-    <w:p>
-      <w:pPr>
-        <w:pStyle w:val="ListParagraph"/>
-        <w:numPr>
-          <w:ilvl w:val="1"/>
-          <w:numId w:val="1"/>
-        </w:numPr>
-        <w:tabs>
-          <w:tab w:val="right" w:leader="dot" w:pos="8640"/>
-          <w:tab w:val="right" w:leader="dot" w:pos="9360"/>
-        </w:tabs>
-        <w:rPr>
-          <w:sz w:val="28"/>
-          <w:szCs w:val="28"/>
-        </w:rPr>
-      </w:pPr>
-      <w:r>
-        <w:rPr>
-          <w:sz w:val="28"/>
-          <w:szCs w:val="28"/>
-        </w:rPr>
-        <w:t xml:space="preserve"> </w:t>
-      </w:r>
-      <w:r>
-        <w:rPr>
-          <w:sz w:val="28"/>
-          <w:szCs w:val="28"/>
-        </w:rPr>
-        <w:t>Personnel</w:t>
-      </w:r>
-      <w:r>
-        <w:rPr>
-          <w:sz w:val="28"/>
-          <w:szCs w:val="28"/>
-        </w:rPr>
-        <w:tab/>
-        <w:t>5</w:t>
-      </w:r>
-    </w:p>
-    <w:p>
-      <w:pPr>
-        <w:pStyle w:val="ListParagraph"/>
-        <w:numPr>
-          <w:ilvl w:val="1"/>
-          <w:numId w:val="1"/>
-        </w:numPr>
-        <w:tabs>
-          <w:tab w:val="right" w:leader="dot" w:pos="8640"/>
-          <w:tab w:val="right" w:leader="dot" w:pos="9360"/>
-        </w:tabs>
-        <w:rPr>
-          <w:sz w:val="28"/>
-          <w:szCs w:val="28"/>
-        </w:rPr>
-      </w:pPr>
-      <w:r>
-        <w:rPr>
-          <w:sz w:val="28"/>
-          <w:szCs w:val="28"/>
-        </w:rPr>
-        <w:t xml:space="preserve"> Hardware</w:t>
-      </w:r>
-      <w:r>
-        <w:rPr>
-          <w:sz w:val="28"/>
-          <w:szCs w:val="28"/>
-        </w:rPr>
-        <w:tab/>
-        <w:t>6</w:t>
-      </w:r>
-    </w:p>
-    <w:p>
-      <w:pPr>
-        <w:pStyle w:val="ListParagraph"/>
-        <w:numPr>
-          <w:ilvl w:val="1"/>
-          <w:numId w:val="1"/>
-        </w:numPr>
-        <w:tabs>
-          <w:tab w:val="right" w:leader="dot" w:pos="8640"/>
-          <w:tab w:val="right" w:leader="dot" w:pos="9360"/>
-        </w:tabs>
-        <w:rPr>
-          <w:sz w:val="28"/>
-          <w:szCs w:val="28"/>
-        </w:rPr>
-      </w:pPr>
-      <w:r>
-        <w:rPr>
-          <w:sz w:val="28"/>
-          <w:szCs w:val="28"/>
-        </w:rPr>
-        <w:t xml:space="preserve"> Software </w:t>
-      </w:r>
-      <w:r>
-        <w:rPr>
-          <w:sz w:val="28"/>
-          <w:szCs w:val="28"/>
-        </w:rPr>
-        <w:tab/>
-        <w:t>6</w:t>
-      </w:r>
-    </w:p>
-    <w:p>
-      <w:pPr>
-        <w:pStyle w:val="ListParagraph"/>
-        <w:numPr>
-          <w:ilvl w:val="0"/>
-          <w:numId w:val="1"/>
-        </w:numPr>
-        <w:tabs>
-          <w:tab w:val="right" w:leader="dot" w:pos="8640"/>
-          <w:tab w:val="right" w:leader="dot" w:pos="9360"/>
-        </w:tabs>
-        <w:rPr>
-          <w:sz w:val="28"/>
-          <w:szCs w:val="28"/>
-        </w:rPr>
-      </w:pPr>
-      <w:r>
-        <w:rPr>
-          <w:sz w:val="28"/>
-          <w:szCs w:val="28"/>
-        </w:rPr>
-        <w:t xml:space="preserve">Test Cases </w:t>
-      </w:r>
-      <w:r>
-        <w:rPr>
-          <w:sz w:val="28"/>
-          <w:szCs w:val="28"/>
-        </w:rPr>
-        <w:tab/>
-        <w:t>Appendix A, 5</w:t>
-      </w:r>
-    </w:p>
-    <w:p>
-      <w:pPr>
-        <w:pStyle w:val="ListParagraph"/>
-        <w:numPr>
-          <w:ilvl w:val="0"/>
-          <w:numId w:val="1"/>
-        </w:numPr>
-        <w:tabs>
-          <w:tab w:val="right" w:leader="dot" w:pos="8640"/>
-          <w:tab w:val="right" w:leader="dot" w:pos="9360"/>
-        </w:tabs>
-        <w:rPr>
-          <w:sz w:val="28"/>
-          <w:szCs w:val="28"/>
-        </w:rPr>
-      </w:pPr>
-      <w:r>
-        <w:rPr>
-          <w:sz w:val="28"/>
-          <w:szCs w:val="28"/>
-        </w:rPr>
-        <w:t>Glossary</w:t>
-      </w:r>
-      <w:r>
-        <w:rPr>
-          <w:sz w:val="28"/>
-          <w:szCs w:val="28"/>
-        </w:rPr>
-        <w:tab/>
-      </w:r>
-      <w:r>
-        <w:rPr>
-          <w:sz w:val="28"/>
-          <w:szCs w:val="28"/>
-        </w:rPr>
-        <w:t>6</w:t>
-      </w:r>
-    </w:p>
-    <w:p>
-      <w:pPr>
-        <w:pStyle w:val="ListParagraph"/>
-        <w:numPr>
-          <w:ilvl w:val="0"/>
-          <w:numId w:val="1"/>
-        </w:numPr>
-        <w:tabs>
-          <w:tab w:val="right" w:leader="dot" w:pos="8640"/>
-          <w:tab w:val="right" w:leader="dot" w:pos="9360"/>
-        </w:tabs>
-        <w:rPr>
-          <w:sz w:val="28"/>
-          <w:szCs w:val="28"/>
-        </w:rPr>
-      </w:pPr>
-      <w:r>
-        <w:rPr>
-          <w:sz w:val="28"/>
-          <w:szCs w:val="28"/>
-        </w:rPr>
-        <w:t>Reference</w:t>
-      </w:r>
-      <w:r>
-        <w:rPr>
-          <w:sz w:val="28"/>
-          <w:szCs w:val="28"/>
-        </w:rPr>
-        <w:t xml:space="preserve">s </w:t>
-      </w:r>
-      <w:r>
-        <w:rPr>
-          <w:sz w:val="28"/>
-          <w:szCs w:val="28"/>
-        </w:rPr>
-        <w:tab/>
-        <w:t>6</w:t>
-      </w:r>
-    </w:p>
-    <w:p>
-      <w:pPr>
-        <w:contextualSpacing/>
-        <w:rPr>
-          <w:rFonts w:ascii="Times New Roman" w:hAnsi="Times New Roman" w:cs="Times New Roman"/>
-        </w:rPr>
-      </w:pPr>
     </w:p>
     <w:p>
       <w:pPr>
@@ -25515,7 +24961,7 @@
             <w:rPr>
               <w:noProof/>
             </w:rPr>
-            <w:t>9</w:t>
+            <w:t>3</w:t>
           </w:r>
         </w:fldSimple>
       </w:p>
@@ -25721,7 +25167,7 @@
               <w:rFonts w:ascii="Calibri" w:hAnsi="Calibri"/>
               <w:noProof/>
             </w:rPr>
-            <w:t>9</w:t>
+            <w:t>3</w:t>
           </w:r>
           <w:r>
             <w:rPr>
@@ -27456,6 +26902,7 @@
   <w:style w:type="character" w:default="1" w:styleId="DefaultParagraphFont">
     <w:name w:val="Default Paragraph Font"/>
     <w:uiPriority w:val="1"/>
+    <w:semiHidden/>
     <w:unhideWhenUsed/>
   </w:style>
   <w:style w:type="table" w:default="1" w:styleId="TableNormal">
@@ -28336,7 +27783,7 @@
 </file>
 
 <file path=customXml/itemProps1.xml><?xml version="1.0" encoding="utf-8"?>
-<ds:datastoreItem xmlns:ds="http://schemas.openxmlformats.org/officeDocument/2006/customXml" ds:itemID="{D1A55AB4-0AD5-49E2-B8F1-25C05C9248CC}">
+<ds:datastoreItem xmlns:ds="http://schemas.openxmlformats.org/officeDocument/2006/customXml" ds:itemID="{F6B06972-3254-4047-BCA4-80CAE52EE058}">
   <ds:schemaRefs>
     <ds:schemaRef ds:uri="http://schemas.openxmlformats.org/officeDocument/2006/bibliography"/>
   </ds:schemaRefs>

</xml_diff>

<commit_message>
Revert "more work on my slides, altered objective gs"
This reverts commit b5ca3c4e0af2030f6bb4a4b9c248ef8488a7725a.
</commit_message>
<xml_diff>
--- a/A Team Documents/Test Report 2015 Only Draft.docx
+++ b/A Team Documents/Test Report 2015 Only Draft.docx
@@ -589,7 +589,7 @@
           <w:sz w:val="28"/>
           <w:szCs w:val="28"/>
         </w:rPr>
-        <w:t xml:space="preserve">Test </w:t>
+        <w:t xml:space="preserve">Test Plan </w:t>
       </w:r>
       <w:r>
         <w:rPr>
@@ -597,8 +597,35 @@
           <w:sz w:val="28"/>
           <w:szCs w:val="28"/>
         </w:rPr>
-        <w:t>Report</w:t>
+        <w:t>Document</w:t>
       </w:r>
+      <w:r>
+        <w:rPr>
+          <w:rFonts w:ascii="Times New Roman" w:hAnsi="Times New Roman" w:cs="Times New Roman"/>
+          <w:sz w:val="28"/>
+          <w:szCs w:val="28"/>
+        </w:rPr>
+        <w:tab/>
+        <w:t>2</w:t>
+      </w:r>
+    </w:p>
+    <w:p>
+      <w:pPr>
+        <w:numPr>
+          <w:ilvl w:val="1"/>
+          <w:numId w:val="1"/>
+        </w:numPr>
+        <w:tabs>
+          <w:tab w:val="right" w:leader="dot" w:pos="8640"/>
+          <w:tab w:val="right" w:leader="dot" w:pos="9360"/>
+        </w:tabs>
+        <w:contextualSpacing/>
+        <w:rPr>
+          <w:rFonts w:ascii="Times New Roman" w:hAnsi="Times New Roman" w:cs="Times New Roman"/>
+          <w:sz w:val="28"/>
+          <w:szCs w:val="28"/>
+        </w:rPr>
+      </w:pPr>
       <w:r>
         <w:rPr>
           <w:rFonts w:ascii="Times New Roman" w:hAnsi="Times New Roman" w:cs="Times New Roman"/>
@@ -613,7 +640,7 @@
           <w:sz w:val="28"/>
           <w:szCs w:val="28"/>
         </w:rPr>
-        <w:t>Document</w:t>
+        <w:t>Product Overview</w:t>
       </w:r>
       <w:r>
         <w:rPr>
@@ -677,6 +704,279 @@
     </w:p>
     <w:p>
       <w:pPr>
+        <w:tabs>
+          <w:tab w:val="right" w:leader="dot" w:pos="8640"/>
+          <w:tab w:val="right" w:leader="dot" w:pos="9360"/>
+        </w:tabs>
+        <w:ind w:left="360" w:firstLine="0"/>
+        <w:rPr>
+          <w:rFonts w:ascii="Times New Roman" w:hAnsi="Times New Roman" w:cs="Times New Roman"/>
+          <w:sz w:val="28"/>
+          <w:szCs w:val="28"/>
+        </w:rPr>
+      </w:pPr>
+      <w:r>
+        <w:rPr>
+          <w:rFonts w:ascii="Times New Roman" w:hAnsi="Times New Roman" w:cs="Times New Roman"/>
+          <w:sz w:val="28"/>
+          <w:szCs w:val="28"/>
+        </w:rPr>
+        <w:t>2.1 Test Strategies</w:t>
+      </w:r>
+      <w:r>
+        <w:rPr>
+          <w:rFonts w:ascii="Times New Roman" w:hAnsi="Times New Roman" w:cs="Times New Roman"/>
+          <w:sz w:val="28"/>
+          <w:szCs w:val="28"/>
+        </w:rPr>
+        <w:tab/>
+      </w:r>
+      <w:r>
+        <w:rPr>
+          <w:rFonts w:ascii="Times New Roman" w:hAnsi="Times New Roman" w:cs="Times New Roman"/>
+          <w:sz w:val="28"/>
+          <w:szCs w:val="28"/>
+        </w:rPr>
+        <w:t>2</w:t>
+      </w:r>
+      <w:r>
+        <w:rPr>
+          <w:rFonts w:ascii="Times New Roman" w:hAnsi="Times New Roman" w:cs="Times New Roman"/>
+          <w:sz w:val="28"/>
+          <w:szCs w:val="28"/>
+        </w:rPr>
+        <w:t>-3</w:t>
+      </w:r>
+    </w:p>
+    <w:p>
+      <w:pPr>
+        <w:tabs>
+          <w:tab w:val="right" w:leader="dot" w:pos="8640"/>
+          <w:tab w:val="right" w:leader="dot" w:pos="9360"/>
+        </w:tabs>
+        <w:ind w:left="360" w:firstLine="0"/>
+        <w:rPr>
+          <w:rFonts w:ascii="Times New Roman" w:hAnsi="Times New Roman" w:cs="Times New Roman"/>
+          <w:sz w:val="28"/>
+          <w:szCs w:val="28"/>
+        </w:rPr>
+      </w:pPr>
+      <w:r>
+        <w:rPr>
+          <w:rFonts w:ascii="Times New Roman" w:hAnsi="Times New Roman" w:cs="Times New Roman"/>
+          <w:sz w:val="28"/>
+          <w:szCs w:val="28"/>
+        </w:rPr>
+        <w:t>2.2.The Testing Process.</w:t>
+      </w:r>
+      <w:r>
+        <w:rPr>
+          <w:rFonts w:ascii="Times New Roman" w:hAnsi="Times New Roman" w:cs="Times New Roman"/>
+          <w:sz w:val="28"/>
+          <w:szCs w:val="28"/>
+        </w:rPr>
+        <w:tab/>
+        <w:t>3</w:t>
+      </w:r>
+    </w:p>
+    <w:p>
+      <w:pPr>
+        <w:tabs>
+          <w:tab w:val="right" w:leader="dot" w:pos="8640"/>
+          <w:tab w:val="right" w:leader="dot" w:pos="9360"/>
+        </w:tabs>
+        <w:ind w:left="360" w:firstLine="0"/>
+        <w:rPr>
+          <w:rFonts w:ascii="Times New Roman" w:hAnsi="Times New Roman" w:cs="Times New Roman"/>
+          <w:sz w:val="28"/>
+          <w:szCs w:val="28"/>
+        </w:rPr>
+      </w:pPr>
+      <w:r>
+        <w:rPr>
+          <w:rFonts w:ascii="Times New Roman" w:hAnsi="Times New Roman" w:cs="Times New Roman"/>
+          <w:sz w:val="28"/>
+          <w:szCs w:val="28"/>
+        </w:rPr>
+        <w:t>2.3.Testing Criteria.</w:t>
+      </w:r>
+      <w:r>
+        <w:rPr>
+          <w:rFonts w:ascii="Times New Roman" w:hAnsi="Times New Roman" w:cs="Times New Roman"/>
+          <w:sz w:val="28"/>
+          <w:szCs w:val="28"/>
+        </w:rPr>
+        <w:tab/>
+        <w:t>3</w:t>
+      </w:r>
+    </w:p>
+    <w:p>
+      <w:pPr>
+        <w:tabs>
+          <w:tab w:val="right" w:leader="dot" w:pos="8640"/>
+          <w:tab w:val="right" w:leader="dot" w:pos="9360"/>
+        </w:tabs>
+        <w:ind w:left="720" w:firstLine="0"/>
+        <w:rPr>
+          <w:rFonts w:ascii="Times New Roman" w:hAnsi="Times New Roman" w:cs="Times New Roman"/>
+          <w:sz w:val="28"/>
+          <w:szCs w:val="28"/>
+        </w:rPr>
+      </w:pPr>
+      <w:r>
+        <w:rPr>
+          <w:rFonts w:ascii="Times New Roman" w:hAnsi="Times New Roman" w:cs="Times New Roman"/>
+          <w:sz w:val="28"/>
+          <w:szCs w:val="28"/>
+        </w:rPr>
+        <w:t>2.3.1</w:t>
+      </w:r>
+      <w:r>
+        <w:rPr>
+          <w:rFonts w:ascii="Times New Roman" w:hAnsi="Times New Roman" w:cs="Times New Roman"/>
+          <w:sz w:val="28"/>
+          <w:szCs w:val="28"/>
+        </w:rPr>
+        <w:t>.</w:t>
+      </w:r>
+      <w:r>
+        <w:rPr>
+          <w:rFonts w:ascii="Times New Roman" w:hAnsi="Times New Roman" w:cs="Times New Roman"/>
+          <w:sz w:val="28"/>
+          <w:szCs w:val="28"/>
+        </w:rPr>
+        <w:t xml:space="preserve"> </w:t>
+      </w:r>
+      <w:r>
+        <w:rPr>
+          <w:rFonts w:ascii="Times New Roman" w:hAnsi="Times New Roman" w:cs="Times New Roman"/>
+          <w:sz w:val="28"/>
+          <w:szCs w:val="28"/>
+        </w:rPr>
+        <w:t>Interface Testing.</w:t>
+      </w:r>
+      <w:r>
+        <w:rPr>
+          <w:rFonts w:ascii="Times New Roman" w:hAnsi="Times New Roman" w:cs="Times New Roman"/>
+          <w:sz w:val="28"/>
+          <w:szCs w:val="28"/>
+        </w:rPr>
+        <w:tab/>
+        <w:t>3-4</w:t>
+      </w:r>
+    </w:p>
+    <w:p>
+      <w:pPr>
+        <w:tabs>
+          <w:tab w:val="right" w:leader="dot" w:pos="8640"/>
+          <w:tab w:val="right" w:leader="dot" w:pos="9360"/>
+        </w:tabs>
+        <w:ind w:left="720" w:firstLine="0"/>
+        <w:rPr>
+          <w:rFonts w:ascii="Times New Roman" w:hAnsi="Times New Roman" w:cs="Times New Roman"/>
+          <w:sz w:val="28"/>
+          <w:szCs w:val="28"/>
+        </w:rPr>
+      </w:pPr>
+      <w:r>
+        <w:rPr>
+          <w:rFonts w:ascii="Times New Roman" w:hAnsi="Times New Roman" w:cs="Times New Roman"/>
+          <w:sz w:val="28"/>
+          <w:szCs w:val="28"/>
+        </w:rPr>
+        <w:t>2.3.2</w:t>
+      </w:r>
+      <w:r>
+        <w:rPr>
+          <w:rFonts w:ascii="Times New Roman" w:hAnsi="Times New Roman" w:cs="Times New Roman"/>
+          <w:sz w:val="28"/>
+          <w:szCs w:val="28"/>
+        </w:rPr>
+        <w:t>.</w:t>
+      </w:r>
+      <w:r>
+        <w:rPr>
+          <w:rFonts w:ascii="Times New Roman" w:hAnsi="Times New Roman" w:cs="Times New Roman"/>
+          <w:sz w:val="28"/>
+          <w:szCs w:val="28"/>
+        </w:rPr>
+        <w:t xml:space="preserve"> </w:t>
+      </w:r>
+      <w:r>
+        <w:rPr>
+          <w:rFonts w:ascii="Times New Roman" w:hAnsi="Times New Roman" w:cs="Times New Roman"/>
+          <w:sz w:val="28"/>
+          <w:szCs w:val="28"/>
+        </w:rPr>
+        <w:t>Integration Testing.</w:t>
+      </w:r>
+      <w:r>
+        <w:rPr>
+          <w:rFonts w:ascii="Times New Roman" w:hAnsi="Times New Roman" w:cs="Times New Roman"/>
+          <w:sz w:val="28"/>
+          <w:szCs w:val="28"/>
+        </w:rPr>
+        <w:tab/>
+        <w:t>4</w:t>
+      </w:r>
+    </w:p>
+    <w:p>
+      <w:pPr>
+        <w:tabs>
+          <w:tab w:val="right" w:leader="dot" w:pos="8640"/>
+          <w:tab w:val="right" w:leader="dot" w:pos="9360"/>
+        </w:tabs>
+        <w:ind w:left="720" w:firstLine="0"/>
+        <w:rPr>
+          <w:rFonts w:ascii="Times New Roman" w:hAnsi="Times New Roman" w:cs="Times New Roman"/>
+          <w:sz w:val="28"/>
+          <w:szCs w:val="28"/>
+        </w:rPr>
+      </w:pPr>
+      <w:r>
+        <w:rPr>
+          <w:rFonts w:ascii="Times New Roman" w:hAnsi="Times New Roman" w:cs="Times New Roman"/>
+          <w:sz w:val="28"/>
+          <w:szCs w:val="28"/>
+        </w:rPr>
+        <w:t>2.3.3</w:t>
+      </w:r>
+      <w:r>
+        <w:rPr>
+          <w:rFonts w:ascii="Times New Roman" w:hAnsi="Times New Roman" w:cs="Times New Roman"/>
+          <w:sz w:val="28"/>
+          <w:szCs w:val="28"/>
+        </w:rPr>
+        <w:t>.</w:t>
+      </w:r>
+      <w:r>
+        <w:rPr>
+          <w:rFonts w:ascii="Times New Roman" w:hAnsi="Times New Roman" w:cs="Times New Roman"/>
+          <w:sz w:val="28"/>
+          <w:szCs w:val="28"/>
+        </w:rPr>
+        <w:t xml:space="preserve"> </w:t>
+      </w:r>
+      <w:r>
+        <w:rPr>
+          <w:rFonts w:ascii="Times New Roman" w:hAnsi="Times New Roman" w:cs="Times New Roman"/>
+          <w:sz w:val="28"/>
+          <w:szCs w:val="28"/>
+        </w:rPr>
+        <w:t>System Testing</w:t>
+      </w:r>
+      <w:r>
+        <w:rPr>
+          <w:rFonts w:ascii="Times New Roman" w:hAnsi="Times New Roman" w:cs="Times New Roman"/>
+          <w:sz w:val="28"/>
+          <w:szCs w:val="28"/>
+        </w:rPr>
+        <w:tab/>
+        <w:t>4</w:t>
+      </w:r>
+    </w:p>
+    <w:p>
+      <w:pPr>
         <w:numPr>
           <w:ilvl w:val="0"/>
           <w:numId w:val="1"/>
@@ -688,6 +988,8 @@
         <w:contextualSpacing/>
         <w:rPr>
           <w:rFonts w:ascii="Times New Roman" w:hAnsi="Times New Roman" w:cs="Times New Roman"/>
+          <w:sz w:val="28"/>
+          <w:szCs w:val="28"/>
         </w:rPr>
       </w:pPr>
       <w:r>
@@ -696,7 +998,7 @@
           <w:sz w:val="28"/>
           <w:szCs w:val="28"/>
         </w:rPr>
-        <w:t xml:space="preserve">Test </w:t>
+        <w:t>Test Sch</w:t>
       </w:r>
       <w:r>
         <w:rPr>
@@ -704,7 +1006,7 @@
           <w:sz w:val="28"/>
           <w:szCs w:val="28"/>
         </w:rPr>
-        <w:t>Case Results</w:t>
+        <w:t>edule</w:t>
       </w:r>
       <w:r>
         <w:rPr>
@@ -715,6 +1017,258 @@
         <w:tab/>
         <w:t>4</w:t>
       </w:r>
+    </w:p>
+    <w:p>
+      <w:pPr>
+        <w:pStyle w:val="ListParagraph"/>
+        <w:numPr>
+          <w:ilvl w:val="0"/>
+          <w:numId w:val="1"/>
+        </w:numPr>
+        <w:tabs>
+          <w:tab w:val="right" w:leader="dot" w:pos="8640"/>
+          <w:tab w:val="right" w:leader="dot" w:pos="9360"/>
+        </w:tabs>
+        <w:rPr>
+          <w:sz w:val="28"/>
+          <w:szCs w:val="28"/>
+        </w:rPr>
+      </w:pPr>
+      <w:r>
+        <w:rPr>
+          <w:sz w:val="28"/>
+          <w:szCs w:val="28"/>
+        </w:rPr>
+        <w:t>Resources</w:t>
+      </w:r>
+      <w:r>
+        <w:rPr>
+          <w:sz w:val="28"/>
+          <w:szCs w:val="28"/>
+        </w:rPr>
+        <w:tab/>
+        <w:t>5</w:t>
+      </w:r>
+    </w:p>
+    <w:p>
+      <w:pPr>
+        <w:pStyle w:val="ListParagraph"/>
+        <w:numPr>
+          <w:ilvl w:val="1"/>
+          <w:numId w:val="1"/>
+        </w:numPr>
+        <w:tabs>
+          <w:tab w:val="right" w:leader="dot" w:pos="8640"/>
+          <w:tab w:val="right" w:leader="dot" w:pos="9360"/>
+        </w:tabs>
+        <w:rPr>
+          <w:sz w:val="28"/>
+          <w:szCs w:val="28"/>
+        </w:rPr>
+      </w:pPr>
+      <w:r>
+        <w:rPr>
+          <w:sz w:val="28"/>
+          <w:szCs w:val="28"/>
+        </w:rPr>
+        <w:t xml:space="preserve"> </w:t>
+      </w:r>
+      <w:r>
+        <w:rPr>
+          <w:sz w:val="28"/>
+          <w:szCs w:val="28"/>
+        </w:rPr>
+        <w:t>Personnel</w:t>
+      </w:r>
+      <w:r>
+        <w:rPr>
+          <w:sz w:val="28"/>
+          <w:szCs w:val="28"/>
+        </w:rPr>
+        <w:tab/>
+        <w:t>5</w:t>
+      </w:r>
+    </w:p>
+    <w:p>
+      <w:pPr>
+        <w:pStyle w:val="ListParagraph"/>
+        <w:numPr>
+          <w:ilvl w:val="1"/>
+          <w:numId w:val="1"/>
+        </w:numPr>
+        <w:tabs>
+          <w:tab w:val="right" w:leader="dot" w:pos="8640"/>
+          <w:tab w:val="right" w:leader="dot" w:pos="9360"/>
+        </w:tabs>
+        <w:rPr>
+          <w:sz w:val="28"/>
+          <w:szCs w:val="28"/>
+        </w:rPr>
+      </w:pPr>
+      <w:r>
+        <w:rPr>
+          <w:sz w:val="28"/>
+          <w:szCs w:val="28"/>
+        </w:rPr>
+        <w:t xml:space="preserve"> Hardware</w:t>
+      </w:r>
+      <w:r>
+        <w:rPr>
+          <w:sz w:val="28"/>
+          <w:szCs w:val="28"/>
+        </w:rPr>
+        <w:tab/>
+        <w:t>6</w:t>
+      </w:r>
+    </w:p>
+    <w:p>
+      <w:pPr>
+        <w:pStyle w:val="ListParagraph"/>
+        <w:numPr>
+          <w:ilvl w:val="1"/>
+          <w:numId w:val="1"/>
+        </w:numPr>
+        <w:tabs>
+          <w:tab w:val="right" w:leader="dot" w:pos="8640"/>
+          <w:tab w:val="right" w:leader="dot" w:pos="9360"/>
+        </w:tabs>
+        <w:rPr>
+          <w:sz w:val="28"/>
+          <w:szCs w:val="28"/>
+        </w:rPr>
+      </w:pPr>
+      <w:r>
+        <w:rPr>
+          <w:sz w:val="28"/>
+          <w:szCs w:val="28"/>
+        </w:rPr>
+        <w:t xml:space="preserve"> Software </w:t>
+      </w:r>
+      <w:r>
+        <w:rPr>
+          <w:sz w:val="28"/>
+          <w:szCs w:val="28"/>
+        </w:rPr>
+        <w:tab/>
+        <w:t>6</w:t>
+      </w:r>
+    </w:p>
+    <w:p>
+      <w:pPr>
+        <w:pStyle w:val="ListParagraph"/>
+        <w:numPr>
+          <w:ilvl w:val="0"/>
+          <w:numId w:val="1"/>
+        </w:numPr>
+        <w:tabs>
+          <w:tab w:val="right" w:leader="dot" w:pos="8640"/>
+          <w:tab w:val="right" w:leader="dot" w:pos="9360"/>
+        </w:tabs>
+        <w:rPr>
+          <w:sz w:val="28"/>
+          <w:szCs w:val="28"/>
+        </w:rPr>
+      </w:pPr>
+      <w:r>
+        <w:rPr>
+          <w:sz w:val="28"/>
+          <w:szCs w:val="28"/>
+        </w:rPr>
+        <w:t xml:space="preserve">Test Cases </w:t>
+      </w:r>
+      <w:r>
+        <w:rPr>
+          <w:sz w:val="28"/>
+          <w:szCs w:val="28"/>
+        </w:rPr>
+        <w:tab/>
+        <w:t>Appendix A, 5</w:t>
+      </w:r>
+    </w:p>
+    <w:p>
+      <w:pPr>
+        <w:pStyle w:val="ListParagraph"/>
+        <w:numPr>
+          <w:ilvl w:val="0"/>
+          <w:numId w:val="1"/>
+        </w:numPr>
+        <w:tabs>
+          <w:tab w:val="right" w:leader="dot" w:pos="8640"/>
+          <w:tab w:val="right" w:leader="dot" w:pos="9360"/>
+        </w:tabs>
+        <w:rPr>
+          <w:sz w:val="28"/>
+          <w:szCs w:val="28"/>
+        </w:rPr>
+      </w:pPr>
+      <w:r>
+        <w:rPr>
+          <w:sz w:val="28"/>
+          <w:szCs w:val="28"/>
+        </w:rPr>
+        <w:t>Glossary</w:t>
+      </w:r>
+      <w:r>
+        <w:rPr>
+          <w:sz w:val="28"/>
+          <w:szCs w:val="28"/>
+        </w:rPr>
+        <w:tab/>
+      </w:r>
+      <w:r>
+        <w:rPr>
+          <w:sz w:val="28"/>
+          <w:szCs w:val="28"/>
+        </w:rPr>
+        <w:t>6</w:t>
+      </w:r>
+    </w:p>
+    <w:p>
+      <w:pPr>
+        <w:pStyle w:val="ListParagraph"/>
+        <w:numPr>
+          <w:ilvl w:val="0"/>
+          <w:numId w:val="1"/>
+        </w:numPr>
+        <w:tabs>
+          <w:tab w:val="right" w:leader="dot" w:pos="8640"/>
+          <w:tab w:val="right" w:leader="dot" w:pos="9360"/>
+        </w:tabs>
+        <w:rPr>
+          <w:sz w:val="28"/>
+          <w:szCs w:val="28"/>
+        </w:rPr>
+      </w:pPr>
+      <w:r>
+        <w:rPr>
+          <w:sz w:val="28"/>
+          <w:szCs w:val="28"/>
+        </w:rPr>
+        <w:t>Reference</w:t>
+      </w:r>
+      <w:r>
+        <w:rPr>
+          <w:sz w:val="28"/>
+          <w:szCs w:val="28"/>
+        </w:rPr>
+        <w:t xml:space="preserve">s </w:t>
+      </w:r>
+      <w:r>
+        <w:rPr>
+          <w:sz w:val="28"/>
+          <w:szCs w:val="28"/>
+        </w:rPr>
+        <w:tab/>
+        <w:t>6</w:t>
+      </w:r>
+    </w:p>
+    <w:p>
+      <w:pPr>
+        <w:contextualSpacing/>
+        <w:rPr>
+          <w:rFonts w:ascii="Times New Roman" w:hAnsi="Times New Roman" w:cs="Times New Roman"/>
+        </w:rPr>
+      </w:pPr>
     </w:p>
     <w:p>
       <w:pPr>
@@ -24961,7 +25515,7 @@
             <w:rPr>
               <w:noProof/>
             </w:rPr>
-            <w:t>3</w:t>
+            <w:t>9</w:t>
           </w:r>
         </w:fldSimple>
       </w:p>
@@ -25167,7 +25721,7 @@
               <w:rFonts w:ascii="Calibri" w:hAnsi="Calibri"/>
               <w:noProof/>
             </w:rPr>
-            <w:t>3</w:t>
+            <w:t>9</w:t>
           </w:r>
           <w:r>
             <w:rPr>
@@ -26902,7 +27456,6 @@
   <w:style w:type="character" w:default="1" w:styleId="DefaultParagraphFont">
     <w:name w:val="Default Paragraph Font"/>
     <w:uiPriority w:val="1"/>
-    <w:semiHidden/>
     <w:unhideWhenUsed/>
   </w:style>
   <w:style w:type="table" w:default="1" w:styleId="TableNormal">
@@ -27783,7 +28336,7 @@
 </file>
 
 <file path=customXml/itemProps1.xml><?xml version="1.0" encoding="utf-8"?>
-<ds:datastoreItem xmlns:ds="http://schemas.openxmlformats.org/officeDocument/2006/customXml" ds:itemID="{F6B06972-3254-4047-BCA4-80CAE52EE058}">
+<ds:datastoreItem xmlns:ds="http://schemas.openxmlformats.org/officeDocument/2006/customXml" ds:itemID="{D1A55AB4-0AD5-49E2-B8F1-25C05C9248CC}">
   <ds:schemaRefs>
     <ds:schemaRef ds:uri="http://schemas.openxmlformats.org/officeDocument/2006/bibliography"/>
   </ds:schemaRefs>

</xml_diff>

<commit_message>
more work on Annes slides, altered objective gs
</commit_message>
<xml_diff>
--- a/A Team Documents/Test Report 2015 Only Draft.docx
+++ b/A Team Documents/Test Report 2015 Only Draft.docx
@@ -589,7 +589,7 @@
           <w:sz w:val="28"/>
           <w:szCs w:val="28"/>
         </w:rPr>
-        <w:t xml:space="preserve">Test Plan </w:t>
+        <w:t xml:space="preserve">Test </w:t>
       </w:r>
       <w:r>
         <w:rPr>
@@ -597,35 +597,8 @@
           <w:sz w:val="28"/>
           <w:szCs w:val="28"/>
         </w:rPr>
-        <w:t>Document</w:t>
+        <w:t>Report</w:t>
       </w:r>
-      <w:r>
-        <w:rPr>
-          <w:rFonts w:ascii="Times New Roman" w:hAnsi="Times New Roman" w:cs="Times New Roman"/>
-          <w:sz w:val="28"/>
-          <w:szCs w:val="28"/>
-        </w:rPr>
-        <w:tab/>
-        <w:t>2</w:t>
-      </w:r>
-    </w:p>
-    <w:p>
-      <w:pPr>
-        <w:numPr>
-          <w:ilvl w:val="1"/>
-          <w:numId w:val="1"/>
-        </w:numPr>
-        <w:tabs>
-          <w:tab w:val="right" w:leader="dot" w:pos="8640"/>
-          <w:tab w:val="right" w:leader="dot" w:pos="9360"/>
-        </w:tabs>
-        <w:contextualSpacing/>
-        <w:rPr>
-          <w:rFonts w:ascii="Times New Roman" w:hAnsi="Times New Roman" w:cs="Times New Roman"/>
-          <w:sz w:val="28"/>
-          <w:szCs w:val="28"/>
-        </w:rPr>
-      </w:pPr>
       <w:r>
         <w:rPr>
           <w:rFonts w:ascii="Times New Roman" w:hAnsi="Times New Roman" w:cs="Times New Roman"/>
@@ -640,7 +613,7 @@
           <w:sz w:val="28"/>
           <w:szCs w:val="28"/>
         </w:rPr>
-        <w:t>Product Overview</w:t>
+        <w:t>Document</w:t>
       </w:r>
       <w:r>
         <w:rPr>
@@ -704,279 +677,6 @@
     </w:p>
     <w:p>
       <w:pPr>
-        <w:tabs>
-          <w:tab w:val="right" w:leader="dot" w:pos="8640"/>
-          <w:tab w:val="right" w:leader="dot" w:pos="9360"/>
-        </w:tabs>
-        <w:ind w:left="360" w:firstLine="0"/>
-        <w:rPr>
-          <w:rFonts w:ascii="Times New Roman" w:hAnsi="Times New Roman" w:cs="Times New Roman"/>
-          <w:sz w:val="28"/>
-          <w:szCs w:val="28"/>
-        </w:rPr>
-      </w:pPr>
-      <w:r>
-        <w:rPr>
-          <w:rFonts w:ascii="Times New Roman" w:hAnsi="Times New Roman" w:cs="Times New Roman"/>
-          <w:sz w:val="28"/>
-          <w:szCs w:val="28"/>
-        </w:rPr>
-        <w:t>2.1 Test Strategies</w:t>
-      </w:r>
-      <w:r>
-        <w:rPr>
-          <w:rFonts w:ascii="Times New Roman" w:hAnsi="Times New Roman" w:cs="Times New Roman"/>
-          <w:sz w:val="28"/>
-          <w:szCs w:val="28"/>
-        </w:rPr>
-        <w:tab/>
-      </w:r>
-      <w:r>
-        <w:rPr>
-          <w:rFonts w:ascii="Times New Roman" w:hAnsi="Times New Roman" w:cs="Times New Roman"/>
-          <w:sz w:val="28"/>
-          <w:szCs w:val="28"/>
-        </w:rPr>
-        <w:t>2</w:t>
-      </w:r>
-      <w:r>
-        <w:rPr>
-          <w:rFonts w:ascii="Times New Roman" w:hAnsi="Times New Roman" w:cs="Times New Roman"/>
-          <w:sz w:val="28"/>
-          <w:szCs w:val="28"/>
-        </w:rPr>
-        <w:t>-3</w:t>
-      </w:r>
-    </w:p>
-    <w:p>
-      <w:pPr>
-        <w:tabs>
-          <w:tab w:val="right" w:leader="dot" w:pos="8640"/>
-          <w:tab w:val="right" w:leader="dot" w:pos="9360"/>
-        </w:tabs>
-        <w:ind w:left="360" w:firstLine="0"/>
-        <w:rPr>
-          <w:rFonts w:ascii="Times New Roman" w:hAnsi="Times New Roman" w:cs="Times New Roman"/>
-          <w:sz w:val="28"/>
-          <w:szCs w:val="28"/>
-        </w:rPr>
-      </w:pPr>
-      <w:r>
-        <w:rPr>
-          <w:rFonts w:ascii="Times New Roman" w:hAnsi="Times New Roman" w:cs="Times New Roman"/>
-          <w:sz w:val="28"/>
-          <w:szCs w:val="28"/>
-        </w:rPr>
-        <w:t>2.2.The Testing Process.</w:t>
-      </w:r>
-      <w:r>
-        <w:rPr>
-          <w:rFonts w:ascii="Times New Roman" w:hAnsi="Times New Roman" w:cs="Times New Roman"/>
-          <w:sz w:val="28"/>
-          <w:szCs w:val="28"/>
-        </w:rPr>
-        <w:tab/>
-        <w:t>3</w:t>
-      </w:r>
-    </w:p>
-    <w:p>
-      <w:pPr>
-        <w:tabs>
-          <w:tab w:val="right" w:leader="dot" w:pos="8640"/>
-          <w:tab w:val="right" w:leader="dot" w:pos="9360"/>
-        </w:tabs>
-        <w:ind w:left="360" w:firstLine="0"/>
-        <w:rPr>
-          <w:rFonts w:ascii="Times New Roman" w:hAnsi="Times New Roman" w:cs="Times New Roman"/>
-          <w:sz w:val="28"/>
-          <w:szCs w:val="28"/>
-        </w:rPr>
-      </w:pPr>
-      <w:r>
-        <w:rPr>
-          <w:rFonts w:ascii="Times New Roman" w:hAnsi="Times New Roman" w:cs="Times New Roman"/>
-          <w:sz w:val="28"/>
-          <w:szCs w:val="28"/>
-        </w:rPr>
-        <w:t>2.3.Testing Criteria.</w:t>
-      </w:r>
-      <w:r>
-        <w:rPr>
-          <w:rFonts w:ascii="Times New Roman" w:hAnsi="Times New Roman" w:cs="Times New Roman"/>
-          <w:sz w:val="28"/>
-          <w:szCs w:val="28"/>
-        </w:rPr>
-        <w:tab/>
-        <w:t>3</w:t>
-      </w:r>
-    </w:p>
-    <w:p>
-      <w:pPr>
-        <w:tabs>
-          <w:tab w:val="right" w:leader="dot" w:pos="8640"/>
-          <w:tab w:val="right" w:leader="dot" w:pos="9360"/>
-        </w:tabs>
-        <w:ind w:left="720" w:firstLine="0"/>
-        <w:rPr>
-          <w:rFonts w:ascii="Times New Roman" w:hAnsi="Times New Roman" w:cs="Times New Roman"/>
-          <w:sz w:val="28"/>
-          <w:szCs w:val="28"/>
-        </w:rPr>
-      </w:pPr>
-      <w:r>
-        <w:rPr>
-          <w:rFonts w:ascii="Times New Roman" w:hAnsi="Times New Roman" w:cs="Times New Roman"/>
-          <w:sz w:val="28"/>
-          <w:szCs w:val="28"/>
-        </w:rPr>
-        <w:t>2.3.1</w:t>
-      </w:r>
-      <w:r>
-        <w:rPr>
-          <w:rFonts w:ascii="Times New Roman" w:hAnsi="Times New Roman" w:cs="Times New Roman"/>
-          <w:sz w:val="28"/>
-          <w:szCs w:val="28"/>
-        </w:rPr>
-        <w:t>.</w:t>
-      </w:r>
-      <w:r>
-        <w:rPr>
-          <w:rFonts w:ascii="Times New Roman" w:hAnsi="Times New Roman" w:cs="Times New Roman"/>
-          <w:sz w:val="28"/>
-          <w:szCs w:val="28"/>
-        </w:rPr>
-        <w:t xml:space="preserve"> </w:t>
-      </w:r>
-      <w:r>
-        <w:rPr>
-          <w:rFonts w:ascii="Times New Roman" w:hAnsi="Times New Roman" w:cs="Times New Roman"/>
-          <w:sz w:val="28"/>
-          <w:szCs w:val="28"/>
-        </w:rPr>
-        <w:t>Interface Testing.</w:t>
-      </w:r>
-      <w:r>
-        <w:rPr>
-          <w:rFonts w:ascii="Times New Roman" w:hAnsi="Times New Roman" w:cs="Times New Roman"/>
-          <w:sz w:val="28"/>
-          <w:szCs w:val="28"/>
-        </w:rPr>
-        <w:tab/>
-        <w:t>3-4</w:t>
-      </w:r>
-    </w:p>
-    <w:p>
-      <w:pPr>
-        <w:tabs>
-          <w:tab w:val="right" w:leader="dot" w:pos="8640"/>
-          <w:tab w:val="right" w:leader="dot" w:pos="9360"/>
-        </w:tabs>
-        <w:ind w:left="720" w:firstLine="0"/>
-        <w:rPr>
-          <w:rFonts w:ascii="Times New Roman" w:hAnsi="Times New Roman" w:cs="Times New Roman"/>
-          <w:sz w:val="28"/>
-          <w:szCs w:val="28"/>
-        </w:rPr>
-      </w:pPr>
-      <w:r>
-        <w:rPr>
-          <w:rFonts w:ascii="Times New Roman" w:hAnsi="Times New Roman" w:cs="Times New Roman"/>
-          <w:sz w:val="28"/>
-          <w:szCs w:val="28"/>
-        </w:rPr>
-        <w:t>2.3.2</w:t>
-      </w:r>
-      <w:r>
-        <w:rPr>
-          <w:rFonts w:ascii="Times New Roman" w:hAnsi="Times New Roman" w:cs="Times New Roman"/>
-          <w:sz w:val="28"/>
-          <w:szCs w:val="28"/>
-        </w:rPr>
-        <w:t>.</w:t>
-      </w:r>
-      <w:r>
-        <w:rPr>
-          <w:rFonts w:ascii="Times New Roman" w:hAnsi="Times New Roman" w:cs="Times New Roman"/>
-          <w:sz w:val="28"/>
-          <w:szCs w:val="28"/>
-        </w:rPr>
-        <w:t xml:space="preserve"> </w:t>
-      </w:r>
-      <w:r>
-        <w:rPr>
-          <w:rFonts w:ascii="Times New Roman" w:hAnsi="Times New Roman" w:cs="Times New Roman"/>
-          <w:sz w:val="28"/>
-          <w:szCs w:val="28"/>
-        </w:rPr>
-        <w:t>Integration Testing.</w:t>
-      </w:r>
-      <w:r>
-        <w:rPr>
-          <w:rFonts w:ascii="Times New Roman" w:hAnsi="Times New Roman" w:cs="Times New Roman"/>
-          <w:sz w:val="28"/>
-          <w:szCs w:val="28"/>
-        </w:rPr>
-        <w:tab/>
-        <w:t>4</w:t>
-      </w:r>
-    </w:p>
-    <w:p>
-      <w:pPr>
-        <w:tabs>
-          <w:tab w:val="right" w:leader="dot" w:pos="8640"/>
-          <w:tab w:val="right" w:leader="dot" w:pos="9360"/>
-        </w:tabs>
-        <w:ind w:left="720" w:firstLine="0"/>
-        <w:rPr>
-          <w:rFonts w:ascii="Times New Roman" w:hAnsi="Times New Roman" w:cs="Times New Roman"/>
-          <w:sz w:val="28"/>
-          <w:szCs w:val="28"/>
-        </w:rPr>
-      </w:pPr>
-      <w:r>
-        <w:rPr>
-          <w:rFonts w:ascii="Times New Roman" w:hAnsi="Times New Roman" w:cs="Times New Roman"/>
-          <w:sz w:val="28"/>
-          <w:szCs w:val="28"/>
-        </w:rPr>
-        <w:t>2.3.3</w:t>
-      </w:r>
-      <w:r>
-        <w:rPr>
-          <w:rFonts w:ascii="Times New Roman" w:hAnsi="Times New Roman" w:cs="Times New Roman"/>
-          <w:sz w:val="28"/>
-          <w:szCs w:val="28"/>
-        </w:rPr>
-        <w:t>.</w:t>
-      </w:r>
-      <w:r>
-        <w:rPr>
-          <w:rFonts w:ascii="Times New Roman" w:hAnsi="Times New Roman" w:cs="Times New Roman"/>
-          <w:sz w:val="28"/>
-          <w:szCs w:val="28"/>
-        </w:rPr>
-        <w:t xml:space="preserve"> </w:t>
-      </w:r>
-      <w:r>
-        <w:rPr>
-          <w:rFonts w:ascii="Times New Roman" w:hAnsi="Times New Roman" w:cs="Times New Roman"/>
-          <w:sz w:val="28"/>
-          <w:szCs w:val="28"/>
-        </w:rPr>
-        <w:t>System Testing</w:t>
-      </w:r>
-      <w:r>
-        <w:rPr>
-          <w:rFonts w:ascii="Times New Roman" w:hAnsi="Times New Roman" w:cs="Times New Roman"/>
-          <w:sz w:val="28"/>
-          <w:szCs w:val="28"/>
-        </w:rPr>
-        <w:tab/>
-        <w:t>4</w:t>
-      </w:r>
-    </w:p>
-    <w:p>
-      <w:pPr>
         <w:numPr>
           <w:ilvl w:val="0"/>
           <w:numId w:val="1"/>
@@ -988,8 +688,6 @@
         <w:contextualSpacing/>
         <w:rPr>
           <w:rFonts w:ascii="Times New Roman" w:hAnsi="Times New Roman" w:cs="Times New Roman"/>
-          <w:sz w:val="28"/>
-          <w:szCs w:val="28"/>
         </w:rPr>
       </w:pPr>
       <w:r>
@@ -998,7 +696,7 @@
           <w:sz w:val="28"/>
           <w:szCs w:val="28"/>
         </w:rPr>
-        <w:t>Test Sch</w:t>
+        <w:t xml:space="preserve">Test </w:t>
       </w:r>
       <w:r>
         <w:rPr>
@@ -1006,7 +704,7 @@
           <w:sz w:val="28"/>
           <w:szCs w:val="28"/>
         </w:rPr>
-        <w:t>edule</w:t>
+        <w:t>Case Results</w:t>
       </w:r>
       <w:r>
         <w:rPr>
@@ -1017,258 +715,6 @@
         <w:tab/>
         <w:t>4</w:t>
       </w:r>
-    </w:p>
-    <w:p>
-      <w:pPr>
-        <w:pStyle w:val="ListParagraph"/>
-        <w:numPr>
-          <w:ilvl w:val="0"/>
-          <w:numId w:val="1"/>
-        </w:numPr>
-        <w:tabs>
-          <w:tab w:val="right" w:leader="dot" w:pos="8640"/>
-          <w:tab w:val="right" w:leader="dot" w:pos="9360"/>
-        </w:tabs>
-        <w:rPr>
-          <w:sz w:val="28"/>
-          <w:szCs w:val="28"/>
-        </w:rPr>
-      </w:pPr>
-      <w:r>
-        <w:rPr>
-          <w:sz w:val="28"/>
-          <w:szCs w:val="28"/>
-        </w:rPr>
-        <w:t>Resources</w:t>
-      </w:r>
-      <w:r>
-        <w:rPr>
-          <w:sz w:val="28"/>
-          <w:szCs w:val="28"/>
-        </w:rPr>
-        <w:tab/>
-        <w:t>5</w:t>
-      </w:r>
-    </w:p>
-    <w:p>
-      <w:pPr>
-        <w:pStyle w:val="ListParagraph"/>
-        <w:numPr>
-          <w:ilvl w:val="1"/>
-          <w:numId w:val="1"/>
-        </w:numPr>
-        <w:tabs>
-          <w:tab w:val="right" w:leader="dot" w:pos="8640"/>
-          <w:tab w:val="right" w:leader="dot" w:pos="9360"/>
-        </w:tabs>
-        <w:rPr>
-          <w:sz w:val="28"/>
-          <w:szCs w:val="28"/>
-        </w:rPr>
-      </w:pPr>
-      <w:r>
-        <w:rPr>
-          <w:sz w:val="28"/>
-          <w:szCs w:val="28"/>
-        </w:rPr>
-        <w:t xml:space="preserve"> </w:t>
-      </w:r>
-      <w:r>
-        <w:rPr>
-          <w:sz w:val="28"/>
-          <w:szCs w:val="28"/>
-        </w:rPr>
-        <w:t>Personnel</w:t>
-      </w:r>
-      <w:r>
-        <w:rPr>
-          <w:sz w:val="28"/>
-          <w:szCs w:val="28"/>
-        </w:rPr>
-        <w:tab/>
-        <w:t>5</w:t>
-      </w:r>
-    </w:p>
-    <w:p>
-      <w:pPr>
-        <w:pStyle w:val="ListParagraph"/>
-        <w:numPr>
-          <w:ilvl w:val="1"/>
-          <w:numId w:val="1"/>
-        </w:numPr>
-        <w:tabs>
-          <w:tab w:val="right" w:leader="dot" w:pos="8640"/>
-          <w:tab w:val="right" w:leader="dot" w:pos="9360"/>
-        </w:tabs>
-        <w:rPr>
-          <w:sz w:val="28"/>
-          <w:szCs w:val="28"/>
-        </w:rPr>
-      </w:pPr>
-      <w:r>
-        <w:rPr>
-          <w:sz w:val="28"/>
-          <w:szCs w:val="28"/>
-        </w:rPr>
-        <w:t xml:space="preserve"> Hardware</w:t>
-      </w:r>
-      <w:r>
-        <w:rPr>
-          <w:sz w:val="28"/>
-          <w:szCs w:val="28"/>
-        </w:rPr>
-        <w:tab/>
-        <w:t>6</w:t>
-      </w:r>
-    </w:p>
-    <w:p>
-      <w:pPr>
-        <w:pStyle w:val="ListParagraph"/>
-        <w:numPr>
-          <w:ilvl w:val="1"/>
-          <w:numId w:val="1"/>
-        </w:numPr>
-        <w:tabs>
-          <w:tab w:val="right" w:leader="dot" w:pos="8640"/>
-          <w:tab w:val="right" w:leader="dot" w:pos="9360"/>
-        </w:tabs>
-        <w:rPr>
-          <w:sz w:val="28"/>
-          <w:szCs w:val="28"/>
-        </w:rPr>
-      </w:pPr>
-      <w:r>
-        <w:rPr>
-          <w:sz w:val="28"/>
-          <w:szCs w:val="28"/>
-        </w:rPr>
-        <w:t xml:space="preserve"> Software </w:t>
-      </w:r>
-      <w:r>
-        <w:rPr>
-          <w:sz w:val="28"/>
-          <w:szCs w:val="28"/>
-        </w:rPr>
-        <w:tab/>
-        <w:t>6</w:t>
-      </w:r>
-    </w:p>
-    <w:p>
-      <w:pPr>
-        <w:pStyle w:val="ListParagraph"/>
-        <w:numPr>
-          <w:ilvl w:val="0"/>
-          <w:numId w:val="1"/>
-        </w:numPr>
-        <w:tabs>
-          <w:tab w:val="right" w:leader="dot" w:pos="8640"/>
-          <w:tab w:val="right" w:leader="dot" w:pos="9360"/>
-        </w:tabs>
-        <w:rPr>
-          <w:sz w:val="28"/>
-          <w:szCs w:val="28"/>
-        </w:rPr>
-      </w:pPr>
-      <w:r>
-        <w:rPr>
-          <w:sz w:val="28"/>
-          <w:szCs w:val="28"/>
-        </w:rPr>
-        <w:t xml:space="preserve">Test Cases </w:t>
-      </w:r>
-      <w:r>
-        <w:rPr>
-          <w:sz w:val="28"/>
-          <w:szCs w:val="28"/>
-        </w:rPr>
-        <w:tab/>
-        <w:t>Appendix A, 5</w:t>
-      </w:r>
-    </w:p>
-    <w:p>
-      <w:pPr>
-        <w:pStyle w:val="ListParagraph"/>
-        <w:numPr>
-          <w:ilvl w:val="0"/>
-          <w:numId w:val="1"/>
-        </w:numPr>
-        <w:tabs>
-          <w:tab w:val="right" w:leader="dot" w:pos="8640"/>
-          <w:tab w:val="right" w:leader="dot" w:pos="9360"/>
-        </w:tabs>
-        <w:rPr>
-          <w:sz w:val="28"/>
-          <w:szCs w:val="28"/>
-        </w:rPr>
-      </w:pPr>
-      <w:r>
-        <w:rPr>
-          <w:sz w:val="28"/>
-          <w:szCs w:val="28"/>
-        </w:rPr>
-        <w:t>Glossary</w:t>
-      </w:r>
-      <w:r>
-        <w:rPr>
-          <w:sz w:val="28"/>
-          <w:szCs w:val="28"/>
-        </w:rPr>
-        <w:tab/>
-      </w:r>
-      <w:r>
-        <w:rPr>
-          <w:sz w:val="28"/>
-          <w:szCs w:val="28"/>
-        </w:rPr>
-        <w:t>6</w:t>
-      </w:r>
-    </w:p>
-    <w:p>
-      <w:pPr>
-        <w:pStyle w:val="ListParagraph"/>
-        <w:numPr>
-          <w:ilvl w:val="0"/>
-          <w:numId w:val="1"/>
-        </w:numPr>
-        <w:tabs>
-          <w:tab w:val="right" w:leader="dot" w:pos="8640"/>
-          <w:tab w:val="right" w:leader="dot" w:pos="9360"/>
-        </w:tabs>
-        <w:rPr>
-          <w:sz w:val="28"/>
-          <w:szCs w:val="28"/>
-        </w:rPr>
-      </w:pPr>
-      <w:r>
-        <w:rPr>
-          <w:sz w:val="28"/>
-          <w:szCs w:val="28"/>
-        </w:rPr>
-        <w:t>Reference</w:t>
-      </w:r>
-      <w:r>
-        <w:rPr>
-          <w:sz w:val="28"/>
-          <w:szCs w:val="28"/>
-        </w:rPr>
-        <w:t xml:space="preserve">s </w:t>
-      </w:r>
-      <w:r>
-        <w:rPr>
-          <w:sz w:val="28"/>
-          <w:szCs w:val="28"/>
-        </w:rPr>
-        <w:tab/>
-        <w:t>6</w:t>
-      </w:r>
-    </w:p>
-    <w:p>
-      <w:pPr>
-        <w:contextualSpacing/>
-        <w:rPr>
-          <w:rFonts w:ascii="Times New Roman" w:hAnsi="Times New Roman" w:cs="Times New Roman"/>
-        </w:rPr>
-      </w:pPr>
     </w:p>
     <w:p>
       <w:pPr>
@@ -25515,7 +24961,7 @@
             <w:rPr>
               <w:noProof/>
             </w:rPr>
-            <w:t>9</w:t>
+            <w:t>3</w:t>
           </w:r>
         </w:fldSimple>
       </w:p>
@@ -25721,7 +25167,7 @@
               <w:rFonts w:ascii="Calibri" w:hAnsi="Calibri"/>
               <w:noProof/>
             </w:rPr>
-            <w:t>9</w:t>
+            <w:t>3</w:t>
           </w:r>
           <w:r>
             <w:rPr>
@@ -27456,6 +26902,7 @@
   <w:style w:type="character" w:default="1" w:styleId="DefaultParagraphFont">
     <w:name w:val="Default Paragraph Font"/>
     <w:uiPriority w:val="1"/>
+    <w:semiHidden/>
     <w:unhideWhenUsed/>
   </w:style>
   <w:style w:type="table" w:default="1" w:styleId="TableNormal">
@@ -28336,7 +27783,7 @@
 </file>
 
 <file path=customXml/itemProps1.xml><?xml version="1.0" encoding="utf-8"?>
-<ds:datastoreItem xmlns:ds="http://schemas.openxmlformats.org/officeDocument/2006/customXml" ds:itemID="{D1A55AB4-0AD5-49E2-B8F1-25C05C9248CC}">
+<ds:datastoreItem xmlns:ds="http://schemas.openxmlformats.org/officeDocument/2006/customXml" ds:itemID="{F6B06972-3254-4047-BCA4-80CAE52EE058}">
   <ds:schemaRefs>
     <ds:schemaRef ds:uri="http://schemas.openxmlformats.org/officeDocument/2006/bibliography"/>
   </ds:schemaRefs>

</xml_diff>

<commit_message>
update test report for one left bug
</commit_message>
<xml_diff>
--- a/A Team Documents/Test Report 2015 Only Draft.docx
+++ b/A Team Documents/Test Report 2015 Only Draft.docx
@@ -25129,18 +25129,6 @@
         <w:contextualSpacing/>
         <w:rPr>
           <w:rFonts w:ascii="Times New Roman" w:hAnsi="Times New Roman" w:cs="Times New Roman"/>
-          <w:b/>
-          <w:sz w:val="32"/>
-          <w:szCs w:val="32"/>
-        </w:rPr>
-      </w:pPr>
-    </w:p>
-    <w:p>
-      <w:pPr>
-        <w:ind w:left="0" w:firstLine="0"/>
-        <w:contextualSpacing/>
-        <w:rPr>
-          <w:rFonts w:ascii="Times New Roman" w:hAnsi="Times New Roman" w:cs="Times New Roman"/>
           <w:sz w:val="28"/>
           <w:szCs w:val="28"/>
         </w:rPr>
@@ -25151,7 +25139,15 @@
           <w:sz w:val="28"/>
           <w:szCs w:val="28"/>
         </w:rPr>
-        <w:t>The only major bug that exists i</w:t>
+        <w:tab/>
+      </w:r>
+      <w:r>
+        <w:rPr>
+          <w:rFonts w:ascii="Times New Roman" w:hAnsi="Times New Roman" w:cs="Times New Roman"/>
+          <w:sz w:val="28"/>
+          <w:szCs w:val="28"/>
+        </w:rPr>
+        <w:t>The only major bug i</w:t>
       </w:r>
       <w:r>
         <w:rPr>
@@ -25167,7 +25163,7 @@
           <w:sz w:val="28"/>
           <w:szCs w:val="28"/>
         </w:rPr>
-        <w:t xml:space="preserve">that the tool will stop processing </w:t>
+        <w:t xml:space="preserve">the tool will stop processing </w:t>
       </w:r>
       <w:r>
         <w:rPr>
@@ -25239,7 +25235,163 @@
           <w:sz w:val="28"/>
           <w:szCs w:val="28"/>
         </w:rPr>
-        <w:t xml:space="preserve"> Besides that, all issues we ran across in the test report have been tackled and defeated. </w:t>
+        <w:t xml:space="preserve"> </w:t>
+      </w:r>
+      <w:r>
+        <w:rPr>
+          <w:rFonts w:ascii="Times New Roman" w:hAnsi="Times New Roman" w:cs="Times New Roman"/>
+          <w:sz w:val="28"/>
+          <w:szCs w:val="28"/>
+        </w:rPr>
+        <w:br/>
+      </w:r>
+      <w:r>
+        <w:rPr>
+          <w:rFonts w:ascii="Times New Roman" w:hAnsi="Times New Roman" w:cs="Times New Roman"/>
+          <w:sz w:val="28"/>
+          <w:szCs w:val="28"/>
+        </w:rPr>
+        <w:t>In</w:t>
+      </w:r>
+      <w:r>
+        <w:rPr>
+          <w:rFonts w:ascii="Times New Roman" w:hAnsi="Times New Roman" w:cs="Times New Roman"/>
+          <w:sz w:val="28"/>
+          <w:szCs w:val="28"/>
+        </w:rPr>
+        <w:t xml:space="preserve"> addition, there is a</w:t>
+      </w:r>
+      <w:r>
+        <w:rPr>
+          <w:rFonts w:ascii="Times New Roman" w:hAnsi="Times New Roman" w:cs="Times New Roman"/>
+          <w:sz w:val="28"/>
+          <w:szCs w:val="28"/>
+        </w:rPr>
+        <w:t xml:space="preserve"> slight</w:t>
+      </w:r>
+      <w:r>
+        <w:rPr>
+          <w:rFonts w:ascii="Times New Roman" w:hAnsi="Times New Roman" w:cs="Times New Roman"/>
+          <w:sz w:val="28"/>
+          <w:szCs w:val="28"/>
+        </w:rPr>
+        <w:t xml:space="preserve"> lag and UI bug that occurs when you want to load a data set one after another. Loading takes a </w:t>
+      </w:r>
+      <w:r>
+        <w:rPr>
+          <w:rFonts w:ascii="Times New Roman" w:hAnsi="Times New Roman" w:cs="Times New Roman"/>
+          <w:sz w:val="28"/>
+          <w:szCs w:val="28"/>
+        </w:rPr>
+        <w:t xml:space="preserve">bit </w:t>
+      </w:r>
+      <w:r>
+        <w:rPr>
+          <w:rFonts w:ascii="Times New Roman" w:hAnsi="Times New Roman" w:cs="Times New Roman"/>
+          <w:sz w:val="28"/>
+          <w:szCs w:val="28"/>
+        </w:rPr>
+        <w:t xml:space="preserve">longer and the </w:t>
+      </w:r>
+      <w:r>
+        <w:rPr>
+          <w:rFonts w:ascii="Times New Roman" w:hAnsi="Times New Roman" w:cs="Times New Roman"/>
+          <w:sz w:val="28"/>
+          <w:szCs w:val="28"/>
+        </w:rPr>
+        <w:t xml:space="preserve">status label and </w:t>
+      </w:r>
+      <w:r>
+        <w:rPr>
+          <w:rFonts w:ascii="Times New Roman" w:hAnsi="Times New Roman" w:cs="Times New Roman"/>
+          <w:sz w:val="28"/>
+          <w:szCs w:val="28"/>
+        </w:rPr>
+        <w:t>progress bar do</w:t>
+      </w:r>
+      <w:r>
+        <w:rPr>
+          <w:rFonts w:ascii="Times New Roman" w:hAnsi="Times New Roman" w:cs="Times New Roman"/>
+          <w:sz w:val="28"/>
+          <w:szCs w:val="28"/>
+        </w:rPr>
+        <w:t>n'</w:t>
+      </w:r>
+      <w:r>
+        <w:rPr>
+          <w:rFonts w:ascii="Times New Roman" w:hAnsi="Times New Roman" w:cs="Times New Roman"/>
+          <w:sz w:val="28"/>
+          <w:szCs w:val="28"/>
+        </w:rPr>
+        <w:t>t update or clear correctly. Processing c</w:t>
+      </w:r>
+      <w:r>
+        <w:rPr>
+          <w:rFonts w:ascii="Times New Roman" w:hAnsi="Times New Roman" w:cs="Times New Roman"/>
+          <w:sz w:val="28"/>
+          <w:szCs w:val="28"/>
+        </w:rPr>
+        <w:t xml:space="preserve">an still be </w:t>
+      </w:r>
+      <w:r>
+        <w:rPr>
+          <w:rFonts w:ascii="Times New Roman" w:hAnsi="Times New Roman" w:cs="Times New Roman"/>
+          <w:sz w:val="28"/>
+          <w:szCs w:val="28"/>
+        </w:rPr>
+        <w:t>run succes</w:t>
+      </w:r>
+      <w:r>
+        <w:rPr>
+          <w:rFonts w:ascii="Times New Roman" w:hAnsi="Times New Roman" w:cs="Times New Roman"/>
+          <w:sz w:val="28"/>
+          <w:szCs w:val="28"/>
+        </w:rPr>
+        <w:t xml:space="preserve">sfully </w:t>
+      </w:r>
+      <w:r>
+        <w:rPr>
+          <w:rFonts w:ascii="Times New Roman" w:hAnsi="Times New Roman" w:cs="Times New Roman"/>
+          <w:sz w:val="28"/>
+          <w:szCs w:val="28"/>
+        </w:rPr>
+        <w:t>though.</w:t>
+      </w:r>
+      <w:r>
+        <w:rPr>
+          <w:rFonts w:ascii="Times New Roman" w:hAnsi="Times New Roman" w:cs="Times New Roman"/>
+          <w:sz w:val="28"/>
+          <w:szCs w:val="28"/>
+        </w:rPr>
+        <w:t xml:space="preserve"> This test case was thought of late and so was not added in the table above.</w:t>
+      </w:r>
+    </w:p>
+    <w:p>
+      <w:pPr>
+        <w:ind w:left="0" w:firstLine="0"/>
+        <w:contextualSpacing/>
+        <w:rPr>
+          <w:rFonts w:ascii="Times New Roman" w:hAnsi="Times New Roman" w:cs="Times New Roman"/>
+          <w:sz w:val="28"/>
+          <w:szCs w:val="28"/>
+        </w:rPr>
+      </w:pPr>
+      <w:r>
+        <w:rPr>
+          <w:rFonts w:ascii="Times New Roman" w:hAnsi="Times New Roman" w:cs="Times New Roman"/>
+          <w:sz w:val="28"/>
+          <w:szCs w:val="28"/>
+        </w:rPr>
+        <w:tab/>
+        <w:t xml:space="preserve">Besides that, all issues we ran across in the test report have been tackled and defeated. </w:t>
+      </w:r>
+      <w:r>
+        <w:rPr>
+          <w:rFonts w:ascii="Times New Roman" w:hAnsi="Times New Roman" w:cs="Times New Roman"/>
+          <w:sz w:val="28"/>
+          <w:szCs w:val="28"/>
+        </w:rPr>
+        <w:br/>
       </w:r>
     </w:p>
     <w:sectPr>
@@ -25297,7 +25449,7 @@
             <w:rPr>
               <w:noProof/>
             </w:rPr>
-            <w:t>1</w:t>
+            <w:t>9</w:t>
           </w:r>
         </w:fldSimple>
       </w:p>
@@ -25503,7 +25655,7 @@
               <w:rFonts w:ascii="Calibri" w:hAnsi="Calibri"/>
               <w:noProof/>
             </w:rPr>
-            <w:t>1</w:t>
+            <w:t>9</w:t>
           </w:r>
           <w:r>
             <w:rPr>
@@ -28123,7 +28275,7 @@
 </file>
 
 <file path=customXml/itemProps1.xml><?xml version="1.0" encoding="utf-8"?>
-<ds:datastoreItem xmlns:ds="http://schemas.openxmlformats.org/officeDocument/2006/customXml" ds:itemID="{F23A1671-5105-4682-91BE-02B8BE82C624}">
+<ds:datastoreItem xmlns:ds="http://schemas.openxmlformats.org/officeDocument/2006/customXml" ds:itemID="{4F2813D1-20F6-4EB9-981B-0B098FF48FBC}">
   <ds:schemaRefs>
     <ds:schemaRef ds:uri="http://schemas.openxmlformats.org/officeDocument/2006/bibliography"/>
   </ds:schemaRefs>

</xml_diff>